<commit_message>
Se da una descripcion inicial de las imagenes en el archivo de word
</commit_message>
<xml_diff>
--- a/Sprint1_Equipo_11.docx
+++ b/Sprint1_Equipo_11.docx
@@ -1,6 +1,6 @@
 
 <file path=word/document.xml><?xml version="1.0" encoding="utf-8"?>
-<w:document xmlns:wpc="http://schemas.microsoft.com/office/word/2010/wordprocessingCanvas" xmlns:mc="http://schemas.openxmlformats.org/markup-compatibility/2006" xmlns:o="urn:schemas-microsoft-com:office:office" xmlns:r="http://schemas.openxmlformats.org/officeDocument/2006/relationships" xmlns:m="http://schemas.openxmlformats.org/officeDocument/2006/math" xmlns:v="urn:schemas-microsoft-com:vml" xmlns:wp14="http://schemas.microsoft.com/office/word/2010/wordprocessingDrawing" xmlns:wp="http://schemas.openxmlformats.org/drawingml/2006/wordprocessingDrawing" xmlns:w10="urn:schemas-microsoft-com:office:word" xmlns:w="http://schemas.openxmlformats.org/wordprocessingml/2006/main" xmlns:w14="http://schemas.microsoft.com/office/word/2010/wordml" xmlns:w15="http://schemas.microsoft.com/office/word/2012/wordml" xmlns:wpg="http://schemas.microsoft.com/office/word/2010/wordprocessingGroup" xmlns:wpi="http://schemas.microsoft.com/office/word/2010/wordprocessingInk" xmlns:wne="http://schemas.microsoft.com/office/word/2006/wordml" xmlns:wps="http://schemas.microsoft.com/office/word/2010/wordprocessingShape" mc:Ignorable="w14 w15 wp14">
+<w:document xmlns:wpc="http://schemas.microsoft.com/office/word/2010/wordprocessingCanvas" xmlns:cx="http://schemas.microsoft.com/office/drawing/2014/chartex" xmlns:cx1="http://schemas.microsoft.com/office/drawing/2015/9/8/chartex" xmlns:cx2="http://schemas.microsoft.com/office/drawing/2015/10/21/chartex" xmlns:cx3="http://schemas.microsoft.com/office/drawing/2016/5/9/chartex" xmlns:cx4="http://schemas.microsoft.com/office/drawing/2016/5/10/chartex" xmlns:cx5="http://schemas.microsoft.com/office/drawing/2016/5/11/chartex" xmlns:cx6="http://schemas.microsoft.com/office/drawing/2016/5/12/chartex" xmlns:cx7="http://schemas.microsoft.com/office/drawing/2016/5/13/chartex" xmlns:cx8="http://schemas.microsoft.com/office/drawing/2016/5/14/chartex" xmlns:mc="http://schemas.openxmlformats.org/markup-compatibility/2006" xmlns:aink="http://schemas.microsoft.com/office/drawing/2016/ink" xmlns:am3d="http://schemas.microsoft.com/office/drawing/2017/model3d" xmlns:o="urn:schemas-microsoft-com:office:office" xmlns:r="http://schemas.openxmlformats.org/officeDocument/2006/relationships" xmlns:m="http://schemas.openxmlformats.org/officeDocument/2006/math" xmlns:v="urn:schemas-microsoft-com:vml" xmlns:wp14="http://schemas.microsoft.com/office/word/2010/wordprocessingDrawing" xmlns:wp="http://schemas.openxmlformats.org/drawingml/2006/wordprocessingDrawing" xmlns:w10="urn:schemas-microsoft-com:office:word" xmlns:w="http://schemas.openxmlformats.org/wordprocessingml/2006/main" xmlns:w14="http://schemas.microsoft.com/office/word/2010/wordml" xmlns:w15="http://schemas.microsoft.com/office/word/2012/wordml" xmlns:w16cex="http://schemas.microsoft.com/office/word/2018/wordml/cex" xmlns:w16cid="http://schemas.microsoft.com/office/word/2016/wordml/cid" xmlns:w16="http://schemas.microsoft.com/office/word/2018/wordml" xmlns:w16sdtdh="http://schemas.microsoft.com/office/word/2020/wordml/sdtdatahash" xmlns:w16se="http://schemas.microsoft.com/office/word/2015/wordml/symex" xmlns:wpg="http://schemas.microsoft.com/office/word/2010/wordprocessingGroup" xmlns:wpi="http://schemas.microsoft.com/office/word/2010/wordprocessingInk" xmlns:wne="http://schemas.microsoft.com/office/word/2006/wordml" xmlns:wps="http://schemas.microsoft.com/office/word/2010/wordprocessingShape" mc:Ignorable="w14 w15 w16se w16cid w16 w16cex w16sdtdh wp14">
   <w:body>
     <w:p>
       <w:pPr>
@@ -204,25 +204,7 @@
           <w:sz w:val="24"/>
           <w:szCs w:val="24"/>
         </w:rPr>
-        <w:t xml:space="preserve">Christian </w:t>
-      </w:r>
-      <w:proofErr w:type="spellStart"/>
-      <w:r>
-        <w:rPr>
-          <w:rFonts w:ascii="Times New Roman" w:hAnsi="Times New Roman" w:cs="Times New Roman"/>
-          <w:sz w:val="24"/>
-          <w:szCs w:val="24"/>
-        </w:rPr>
-        <w:t>Borrás</w:t>
-      </w:r>
-      <w:proofErr w:type="spellEnd"/>
-      <w:r>
-        <w:rPr>
-          <w:rFonts w:ascii="Times New Roman" w:hAnsi="Times New Roman" w:cs="Times New Roman"/>
-          <w:sz w:val="24"/>
-          <w:szCs w:val="24"/>
-        </w:rPr>
-        <w:t xml:space="preserve"> Torres</w:t>
+        <w:t>Christian Borrás Torres</w:t>
       </w:r>
     </w:p>
     <w:p>
@@ -390,16 +372,21 @@
           <w:lang w:eastAsia="es-CO"/>
         </w:rPr>
       </w:pPr>
-      <w:bookmarkStart w:id="0" w:name="_GoBack"/>
-      <w:bookmarkEnd w:id="0"/>
-    </w:p>
-    <w:p>
-      <w:pPr>
-        <w:rPr>
-          <w:noProof/>
-          <w:lang w:eastAsia="es-CO"/>
-        </w:rPr>
-      </w:pPr>
+    </w:p>
+    <w:p>
+      <w:pPr>
+        <w:rPr>
+          <w:noProof/>
+          <w:lang w:eastAsia="es-CO"/>
+        </w:rPr>
+      </w:pPr>
+      <w:r>
+        <w:rPr>
+          <w:noProof/>
+          <w:lang w:eastAsia="es-CO"/>
+        </w:rPr>
+        <w:t xml:space="preserve">[Julian Giraldo]En las imágenes se evidencia la creación del repositorio y el paso a paso llevado a cabo, este sera el repositorio en el cual el quipo 11 desarrollara las actividades del proyecto del ciclo3 </w:t>
+      </w:r>
     </w:p>
     <w:p>
       <w:pPr>
@@ -416,7 +403,7 @@
           <w:lang w:eastAsia="es-CO"/>
         </w:rPr>
         <w:drawing>
-          <wp:inline distT="0" distB="0" distL="0" distR="0" wp14:anchorId="52D96814" wp14:editId="2DBF131F">
+          <wp:inline distT="0" distB="0" distL="0" distR="0" wp14:anchorId="7BB139DE" wp14:editId="5905FC3F">
             <wp:extent cx="5612130" cy="3156585"/>
             <wp:effectExtent l="0" t="0" r="7620" b="5715"/>
             <wp:docPr id="1" name="Imagen 1"/>
@@ -459,7 +446,7 @@
           <w:lang w:eastAsia="es-CO"/>
         </w:rPr>
         <w:drawing>
-          <wp:inline distT="0" distB="0" distL="0" distR="0" wp14:anchorId="44014D4C" wp14:editId="7E8FA732">
+          <wp:inline distT="0" distB="0" distL="0" distR="0" wp14:anchorId="55AAEDCD" wp14:editId="1971C76A">
             <wp:extent cx="5612130" cy="3156585"/>
             <wp:effectExtent l="0" t="0" r="7620" b="5715"/>
             <wp:docPr id="2" name="Imagen 2"/>
@@ -503,7 +490,7 @@
         </w:rPr>
         <w:lastRenderedPageBreak/>
         <w:drawing>
-          <wp:inline distT="0" distB="0" distL="0" distR="0" wp14:anchorId="10DAD461" wp14:editId="5161DBAC">
+          <wp:inline distT="0" distB="0" distL="0" distR="0" wp14:anchorId="3CFBDD3D" wp14:editId="25633BB0">
             <wp:extent cx="5612130" cy="3156585"/>
             <wp:effectExtent l="0" t="0" r="7620" b="5715"/>
             <wp:docPr id="3" name="Imagen 3"/>
@@ -546,7 +533,7 @@
           <w:lang w:eastAsia="es-CO"/>
         </w:rPr>
         <w:drawing>
-          <wp:inline distT="0" distB="0" distL="0" distR="0" wp14:anchorId="3C34EF3F" wp14:editId="32C60573">
+          <wp:inline distT="0" distB="0" distL="0" distR="0" wp14:anchorId="6AF59033" wp14:editId="69A9D662">
             <wp:extent cx="5612130" cy="3156585"/>
             <wp:effectExtent l="0" t="0" r="7620" b="5715"/>
             <wp:docPr id="4" name="Imagen 4"/>
@@ -590,7 +577,7 @@
         </w:rPr>
         <w:lastRenderedPageBreak/>
         <w:drawing>
-          <wp:inline distT="0" distB="0" distL="0" distR="0" wp14:anchorId="5ADD5CC2" wp14:editId="4C4ACA32">
+          <wp:inline distT="0" distB="0" distL="0" distR="0" wp14:anchorId="33925022" wp14:editId="0F18FCB9">
             <wp:extent cx="5612130" cy="3156585"/>
             <wp:effectExtent l="0" t="0" r="7620" b="5715"/>
             <wp:docPr id="5" name="Imagen 5"/>
@@ -637,7 +624,7 @@
 </file>
 
 <file path=word/styles.xml><?xml version="1.0" encoding="utf-8"?>
-<w:styles xmlns:mc="http://schemas.openxmlformats.org/markup-compatibility/2006" xmlns:r="http://schemas.openxmlformats.org/officeDocument/2006/relationships" xmlns:w="http://schemas.openxmlformats.org/wordprocessingml/2006/main" xmlns:w14="http://schemas.microsoft.com/office/word/2010/wordml" xmlns:w15="http://schemas.microsoft.com/office/word/2012/wordml" mc:Ignorable="w14 w15">
+<w:styles xmlns:mc="http://schemas.openxmlformats.org/markup-compatibility/2006" xmlns:r="http://schemas.openxmlformats.org/officeDocument/2006/relationships" xmlns:w="http://schemas.openxmlformats.org/wordprocessingml/2006/main" xmlns:w14="http://schemas.microsoft.com/office/word/2010/wordml" xmlns:w15="http://schemas.microsoft.com/office/word/2012/wordml" xmlns:w16cex="http://schemas.microsoft.com/office/word/2018/wordml/cex" xmlns:w16cid="http://schemas.microsoft.com/office/word/2016/wordml/cid" xmlns:w16="http://schemas.microsoft.com/office/word/2018/wordml" xmlns:w16sdtdh="http://schemas.microsoft.com/office/word/2020/wordml/sdtdatahash" xmlns:w16se="http://schemas.microsoft.com/office/word/2015/wordml/symex" mc:Ignorable="w14 w15 w16se w16cid w16 w16cex w16sdtdh">
   <w:docDefaults>
     <w:rPrDefault>
       <w:rPr>
@@ -653,7 +640,7 @@
       </w:pPr>
     </w:pPrDefault>
   </w:docDefaults>
-  <w:latentStyles w:defLockedState="0" w:defUIPriority="99" w:defSemiHidden="0" w:defUnhideWhenUsed="0" w:defQFormat="0" w:count="371">
+  <w:latentStyles w:defLockedState="0" w:defUIPriority="99" w:defSemiHidden="0" w:defUnhideWhenUsed="0" w:defQFormat="0" w:count="376">
     <w:lsdException w:name="Normal" w:uiPriority="0" w:qFormat="1"/>
     <w:lsdException w:name="heading 1" w:uiPriority="9" w:qFormat="1"/>
     <w:lsdException w:name="heading 2" w:semiHidden="1" w:uiPriority="9" w:unhideWhenUsed="1" w:qFormat="1"/>
@@ -759,7 +746,6 @@
     <w:lsdException w:name="HTML Sample" w:semiHidden="1" w:unhideWhenUsed="1"/>
     <w:lsdException w:name="HTML Typewriter" w:semiHidden="1" w:unhideWhenUsed="1"/>
     <w:lsdException w:name="HTML Variable" w:semiHidden="1" w:unhideWhenUsed="1"/>
-    <w:lsdException w:name="Normal Table" w:semiHidden="1" w:unhideWhenUsed="1"/>
     <w:lsdException w:name="annotation subject" w:semiHidden="1" w:unhideWhenUsed="1"/>
     <w:lsdException w:name="No List" w:semiHidden="1" w:unhideWhenUsed="1"/>
     <w:lsdException w:name="Outline List 1" w:semiHidden="1" w:unhideWhenUsed="1"/>
@@ -802,11 +788,8 @@
     <w:lsdException w:name="Table Contemporary" w:semiHidden="1" w:unhideWhenUsed="1"/>
     <w:lsdException w:name="Table Elegant" w:semiHidden="1" w:unhideWhenUsed="1"/>
     <w:lsdException w:name="Table Professional" w:semiHidden="1" w:unhideWhenUsed="1"/>
-    <w:lsdException w:name="Table Subtle 1" w:semiHidden="1" w:unhideWhenUsed="1"/>
     <w:lsdException w:name="Table Subtle 2" w:semiHidden="1" w:unhideWhenUsed="1"/>
     <w:lsdException w:name="Table Web 1" w:semiHidden="1" w:unhideWhenUsed="1"/>
-    <w:lsdException w:name="Table Web 2" w:semiHidden="1" w:unhideWhenUsed="1"/>
-    <w:lsdException w:name="Table Web 3" w:semiHidden="1" w:unhideWhenUsed="1"/>
     <w:lsdException w:name="Balloon Text" w:semiHidden="1" w:unhideWhenUsed="1"/>
     <w:lsdException w:name="Table Grid" w:uiPriority="39"/>
     <w:lsdException w:name="Table Theme" w:semiHidden="1" w:unhideWhenUsed="1"/>
@@ -1025,6 +1008,11 @@
     <w:lsdException w:name="List Table 5 Dark Accent 6" w:uiPriority="50"/>
     <w:lsdException w:name="List Table 6 Colorful Accent 6" w:uiPriority="51"/>
     <w:lsdException w:name="List Table 7 Colorful Accent 6" w:uiPriority="52"/>
+    <w:lsdException w:name="Mention" w:semiHidden="1" w:unhideWhenUsed="1"/>
+    <w:lsdException w:name="Smart Hyperlink" w:semiHidden="1" w:unhideWhenUsed="1"/>
+    <w:lsdException w:name="Hashtag" w:semiHidden="1" w:unhideWhenUsed="1"/>
+    <w:lsdException w:name="Unresolved Mention" w:semiHidden="1" w:unhideWhenUsed="1"/>
+    <w:lsdException w:name="Smart Link" w:semiHidden="1" w:unhideWhenUsed="1"/>
   </w:latentStyles>
   <w:style w:type="paragraph" w:default="1" w:styleId="Normal">
     <w:name w:val="Normal"/>

</xml_diff>